<commit_message>
corrected and updated Group report file
</commit_message>
<xml_diff>
--- a/Advance-Programming-Group-Project-report (1).docx
+++ b/Advance-Programming-Group-Project-report (1).docx
@@ -8802,6 +8802,46 @@
         <w:jc w:val="both"/>
         <w:rPr>
           <w:rFonts w:ascii="Times New Roman" w:hAnsi="Times New Roman" w:cs="Times New Roman"/>
+          <w:sz w:val="24"/>
+          <w:szCs w:val="24"/>
+        </w:rPr>
+      </w:pPr>
+      <w:r>
+        <w:rPr>
+          <w:rFonts w:ascii="Times New Roman" w:hAnsi="Times New Roman" w:cs="Times New Roman"/>
+          <w:sz w:val="24"/>
+          <w:szCs w:val="24"/>
+        </w:rPr>
+        <w:t>The quiz questions are different; this is just an example of the outcome. It is merely the app's model that depicts how the quiz application appears when it is output.</w:t>
+      </w:r>
+    </w:p>
+    <w:p>
+      <w:pPr>
+        <w:spacing w:line="360" w:lineRule="auto"/>
+        <w:ind w:left="720"/>
+        <w:jc w:val="both"/>
+        <w:rPr>
+          <w:rFonts w:ascii="Times New Roman" w:hAnsi="Times New Roman" w:cs="Times New Roman"/>
+          <w:sz w:val="24"/>
+          <w:szCs w:val="24"/>
+        </w:rPr>
+      </w:pPr>
+      <w:r>
+        <w:rPr>
+          <w:rFonts w:ascii="Times New Roman" w:hAnsi="Times New Roman" w:cs="Times New Roman"/>
+          <w:sz w:val="24"/>
+          <w:szCs w:val="24"/>
+        </w:rPr>
+        <w:t>Additionally, it displays the overall % of right answers and the total number of correct answers throughout all 20 questions. The percentage can be used to enhance the answer in accordance with its accuracy.</w:t>
+      </w:r>
+    </w:p>
+    <w:p>
+      <w:pPr>
+        <w:spacing w:line="360" w:lineRule="auto"/>
+        <w:ind w:left="720"/>
+        <w:jc w:val="both"/>
+        <w:rPr>
+          <w:rFonts w:ascii="Times New Roman" w:hAnsi="Times New Roman" w:cs="Times New Roman"/>
           <w:b/>
           <w:bCs/>
           <w:sz w:val="24"/>
@@ -8822,12 +8862,7 @@
           <w:szCs w:val="24"/>
         </w:rPr>
       </w:pPr>
-    </w:p>
-    <w:p>
-      <w:pPr>
-        <w:spacing w:line="360" w:lineRule="auto"/>
-        <w:ind w:left="720"/>
-        <w:jc w:val="both"/>
+      <w:r>
         <w:rPr>
           <w:rFonts w:ascii="Times New Roman" w:hAnsi="Times New Roman" w:cs="Times New Roman"/>
           <w:b/>
@@ -8835,77 +8870,42 @@
           <w:sz w:val="24"/>
           <w:szCs w:val="24"/>
         </w:rPr>
-      </w:pPr>
-    </w:p>
-    <w:p>
-      <w:pPr>
-        <w:spacing w:line="360" w:lineRule="auto"/>
-        <w:ind w:left="720"/>
-        <w:jc w:val="both"/>
-        <w:rPr>
-          <w:rFonts w:ascii="Times New Roman" w:hAnsi="Times New Roman" w:cs="Times New Roman"/>
-          <w:b/>
-          <w:bCs/>
-          <w:sz w:val="24"/>
-          <w:szCs w:val="24"/>
-        </w:rPr>
-      </w:pPr>
-    </w:p>
-    <w:p>
-      <w:pPr>
-        <w:spacing w:line="360" w:lineRule="auto"/>
-        <w:ind w:left="720"/>
-        <w:jc w:val="both"/>
-        <w:rPr>
-          <w:rFonts w:ascii="Times New Roman" w:hAnsi="Times New Roman" w:cs="Times New Roman"/>
-          <w:b/>
-          <w:bCs/>
-          <w:sz w:val="24"/>
-          <w:szCs w:val="24"/>
-        </w:rPr>
-      </w:pPr>
-    </w:p>
-    <w:p>
-      <w:pPr>
-        <w:spacing w:line="360" w:lineRule="auto"/>
-        <w:ind w:left="720"/>
-        <w:jc w:val="both"/>
-        <w:rPr>
-          <w:rFonts w:ascii="Times New Roman" w:hAnsi="Times New Roman" w:cs="Times New Roman"/>
-          <w:b/>
-          <w:bCs/>
-          <w:sz w:val="24"/>
-          <w:szCs w:val="24"/>
-        </w:rPr>
-      </w:pPr>
-    </w:p>
-    <w:p>
-      <w:pPr>
-        <w:spacing w:line="360" w:lineRule="auto"/>
-        <w:ind w:left="720"/>
-        <w:jc w:val="both"/>
-        <w:rPr>
-          <w:rFonts w:ascii="Times New Roman" w:hAnsi="Times New Roman" w:cs="Times New Roman"/>
-          <w:b/>
-          <w:bCs/>
-          <w:sz w:val="24"/>
-          <w:szCs w:val="24"/>
-        </w:rPr>
-      </w:pPr>
-    </w:p>
-    <w:p>
-      <w:pPr>
-        <w:spacing w:line="360" w:lineRule="auto"/>
-        <w:ind w:left="720"/>
-        <w:jc w:val="both"/>
-        <w:rPr>
-          <w:rFonts w:ascii="Times New Roman" w:hAnsi="Times New Roman" w:cs="Times New Roman"/>
-          <w:b/>
-          <w:bCs/>
-          <w:sz w:val="24"/>
-          <w:szCs w:val="24"/>
-        </w:rPr>
-      </w:pPr>
+        <w:drawing>
+          <wp:inline distT="0" distB="0" distL="0" distR="0" wp14:anchorId="3D44F6C4" wp14:editId="19BB9B51">
+            <wp:extent cx="5734850" cy="3839111"/>
+            <wp:effectExtent l="0" t="0" r="0" b="9525"/>
+            <wp:docPr id="1935133596" name="Picture 1"/>
+            <wp:cNvGraphicFramePr>
+              <a:graphicFrameLocks xmlns:a="http://schemas.openxmlformats.org/drawingml/2006/main" noChangeAspect="1"/>
+            </wp:cNvGraphicFramePr>
+            <a:graphic xmlns:a="http://schemas.openxmlformats.org/drawingml/2006/main">
+              <a:graphicData uri="http://schemas.openxmlformats.org/drawingml/2006/picture">
+                <pic:pic xmlns:pic="http://schemas.openxmlformats.org/drawingml/2006/picture">
+                  <pic:nvPicPr>
+                    <pic:cNvPr id="1935133596" name=""/>
+                    <pic:cNvPicPr/>
+                  </pic:nvPicPr>
+                  <pic:blipFill>
+                    <a:blip r:embed="rId12"/>
+                    <a:stretch>
+                      <a:fillRect/>
+                    </a:stretch>
+                  </pic:blipFill>
+                  <pic:spPr>
+                    <a:xfrm>
+                      <a:off x="0" y="0"/>
+                      <a:ext cx="5734850" cy="3839111"/>
+                    </a:xfrm>
+                    <a:prstGeom prst="rect">
+                      <a:avLst/>
+                    </a:prstGeom>
+                  </pic:spPr>
+                </pic:pic>
+              </a:graphicData>
+            </a:graphic>
+          </wp:inline>
+        </w:drawing>
+      </w:r>
     </w:p>
     <w:p>
       <w:pPr>
@@ -10343,7 +10343,7 @@
                           </pic:cNvPicPr>
                         </pic:nvPicPr>
                         <pic:blipFill>
-                          <a:blip r:embed="rId12">
+                          <a:blip r:embed="rId13">
                             <a:extLst>
                               <a:ext uri="{28A0092B-C50C-407E-A947-70E740481C1C}">
                                 <a14:useLocalDpi xmlns:a14="http://schemas.microsoft.com/office/drawing/2010/main" val="0"/>
@@ -10413,7 +10413,7 @@
                   <o:lock v:ext="edit" aspectratio="t"/>
                 </v:shapetype>
                 <v:shape id="Picture 7" o:spid="_x0000_s1028" type="#_x0000_t75" style="position:absolute;left:1329;top:2132;width:9083;height:2060;visibility:visible;mso-wrap-style:square" o:gfxdata="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">
-                  <v:imagedata r:id="rId13" o:title=""/>
+                  <v:imagedata r:id="rId14" o:title=""/>
                 </v:shape>
                 <w10:wrap anchorx="page" anchory="page"/>
               </v:group>

</xml_diff>

<commit_message>
updated the Group report file
</commit_message>
<xml_diff>
--- a/Advance-Programming-Group-Project-report (1).docx
+++ b/Advance-Programming-Group-Project-report (1).docx
@@ -4050,16 +4050,24 @@
     </w:p>
     <w:p>
       <w:pPr>
-        <w:pStyle w:val="ListParagraph"/>
         <w:spacing w:line="360" w:lineRule="auto"/>
-        <w:ind w:left="720" w:firstLine="0"/>
-        <w:jc w:val="both"/>
-        <w:rPr>
-          <w:rFonts w:ascii="Times New Roman" w:hAnsi="Times New Roman" w:cs="Times New Roman"/>
-          <w:sz w:val="24"/>
-          <w:szCs w:val="24"/>
-        </w:rPr>
-      </w:pPr>
+        <w:jc w:val="both"/>
+        <w:rPr>
+          <w:rFonts w:ascii="Times New Roman" w:hAnsi="Times New Roman" w:cs="Times New Roman"/>
+          <w:sz w:val="24"/>
+          <w:szCs w:val="24"/>
+        </w:rPr>
+      </w:pPr>
+      <w:r>
+        <w:rPr>
+          <w:rFonts w:ascii="Times New Roman" w:hAnsi="Times New Roman" w:cs="Times New Roman"/>
+          <w:b/>
+          <w:bCs/>
+          <w:sz w:val="24"/>
+          <w:szCs w:val="24"/>
+        </w:rPr>
+        <w:t xml:space="preserve">     </w:t>
+      </w:r>
       <w:r>
         <w:rPr>
           <w:rFonts w:ascii="Times New Roman" w:hAnsi="Times New Roman" w:cs="Times New Roman"/>
@@ -8415,10 +8423,254 @@
       <w:r>
         <w:rPr>
           <w:rFonts w:ascii="Times New Roman" w:hAnsi="Times New Roman" w:cs="Times New Roman"/>
+          <w:noProof/>
           <w:sz w:val="24"/>
           <w:szCs w:val="24"/>
         </w:rPr>
         <w:lastRenderedPageBreak/>
+        <mc:AlternateContent>
+          <mc:Choice Requires="wps">
+            <w:drawing>
+              <wp:anchor distT="0" distB="0" distL="114300" distR="114300" simplePos="0" relativeHeight="251674624" behindDoc="1" locked="0" layoutInCell="1" allowOverlap="1" wp14:anchorId="4A097A46" wp14:editId="58A94A1F">
+                <wp:simplePos x="0" y="0"/>
+                <wp:positionH relativeFrom="page">
+                  <wp:posOffset>552450</wp:posOffset>
+                </wp:positionH>
+                <wp:positionV relativeFrom="page">
+                  <wp:posOffset>-9525</wp:posOffset>
+                </wp:positionV>
+                <wp:extent cx="6724650" cy="10255250"/>
+                <wp:effectExtent l="0" t="0" r="0" b="0"/>
+                <wp:wrapNone/>
+                <wp:docPr id="58512617" name="Freeform: Shape 3"/>
+                <wp:cNvGraphicFramePr>
+                  <a:graphicFrameLocks xmlns:a="http://schemas.openxmlformats.org/drawingml/2006/main"/>
+                </wp:cNvGraphicFramePr>
+                <a:graphic xmlns:a="http://schemas.openxmlformats.org/drawingml/2006/main">
+                  <a:graphicData uri="http://schemas.microsoft.com/office/word/2010/wordprocessingShape">
+                    <wps:wsp>
+                      <wps:cNvSpPr>
+                        <a:spLocks/>
+                      </wps:cNvSpPr>
+                      <wps:spPr bwMode="auto">
+                        <a:xfrm>
+                          <a:off x="0" y="0"/>
+                          <a:ext cx="6724650" cy="10255250"/>
+                        </a:xfrm>
+                        <a:custGeom>
+                          <a:avLst/>
+                          <a:gdLst>
+                            <a:gd name="T0" fmla="+- 0 11460 811"/>
+                            <a:gd name="T1" fmla="*/ T0 w 10649"/>
+                            <a:gd name="T2" fmla="+- 0 812 812"/>
+                            <a:gd name="T3" fmla="*/ 812 h 15550"/>
+                            <a:gd name="T4" fmla="+- 0 811 811"/>
+                            <a:gd name="T5" fmla="*/ T4 w 10649"/>
+                            <a:gd name="T6" fmla="+- 0 812 812"/>
+                            <a:gd name="T7" fmla="*/ 812 h 15550"/>
+                            <a:gd name="T8" fmla="+- 0 811 811"/>
+                            <a:gd name="T9" fmla="*/ T8 w 10649"/>
+                            <a:gd name="T10" fmla="+- 0 822 812"/>
+                            <a:gd name="T11" fmla="*/ 822 h 15550"/>
+                            <a:gd name="T12" fmla="+- 0 811 811"/>
+                            <a:gd name="T13" fmla="*/ T12 w 10649"/>
+                            <a:gd name="T14" fmla="+- 0 16352 812"/>
+                            <a:gd name="T15" fmla="*/ 16352 h 15550"/>
+                            <a:gd name="T16" fmla="+- 0 811 811"/>
+                            <a:gd name="T17" fmla="*/ T16 w 10649"/>
+                            <a:gd name="T18" fmla="+- 0 16362 812"/>
+                            <a:gd name="T19" fmla="*/ 16362 h 15550"/>
+                            <a:gd name="T20" fmla="+- 0 11460 811"/>
+                            <a:gd name="T21" fmla="*/ T20 w 10649"/>
+                            <a:gd name="T22" fmla="+- 0 16362 812"/>
+                            <a:gd name="T23" fmla="*/ 16362 h 15550"/>
+                            <a:gd name="T24" fmla="+- 0 11460 811"/>
+                            <a:gd name="T25" fmla="*/ T24 w 10649"/>
+                            <a:gd name="T26" fmla="+- 0 16352 812"/>
+                            <a:gd name="T27" fmla="*/ 16352 h 15550"/>
+                            <a:gd name="T28" fmla="+- 0 821 811"/>
+                            <a:gd name="T29" fmla="*/ T28 w 10649"/>
+                            <a:gd name="T30" fmla="+- 0 16352 812"/>
+                            <a:gd name="T31" fmla="*/ 16352 h 15550"/>
+                            <a:gd name="T32" fmla="+- 0 821 811"/>
+                            <a:gd name="T33" fmla="*/ T32 w 10649"/>
+                            <a:gd name="T34" fmla="+- 0 822 812"/>
+                            <a:gd name="T35" fmla="*/ 822 h 15550"/>
+                            <a:gd name="T36" fmla="+- 0 11450 811"/>
+                            <a:gd name="T37" fmla="*/ T36 w 10649"/>
+                            <a:gd name="T38" fmla="+- 0 822 812"/>
+                            <a:gd name="T39" fmla="*/ 822 h 15550"/>
+                            <a:gd name="T40" fmla="+- 0 11450 811"/>
+                            <a:gd name="T41" fmla="*/ T40 w 10649"/>
+                            <a:gd name="T42" fmla="+- 0 16351 812"/>
+                            <a:gd name="T43" fmla="*/ 16351 h 15550"/>
+                            <a:gd name="T44" fmla="+- 0 11460 811"/>
+                            <a:gd name="T45" fmla="*/ T44 w 10649"/>
+                            <a:gd name="T46" fmla="+- 0 16351 812"/>
+                            <a:gd name="T47" fmla="*/ 16351 h 15550"/>
+                            <a:gd name="T48" fmla="+- 0 11460 811"/>
+                            <a:gd name="T49" fmla="*/ T48 w 10649"/>
+                            <a:gd name="T50" fmla="+- 0 822 812"/>
+                            <a:gd name="T51" fmla="*/ 822 h 15550"/>
+                            <a:gd name="T52" fmla="+- 0 11460 811"/>
+                            <a:gd name="T53" fmla="*/ T52 w 10649"/>
+                            <a:gd name="T54" fmla="+- 0 821 812"/>
+                            <a:gd name="T55" fmla="*/ 821 h 15550"/>
+                            <a:gd name="T56" fmla="+- 0 11460 811"/>
+                            <a:gd name="T57" fmla="*/ T56 w 10649"/>
+                            <a:gd name="T58" fmla="+- 0 812 812"/>
+                            <a:gd name="T59" fmla="*/ 812 h 15550"/>
+                          </a:gdLst>
+                          <a:ahLst/>
+                          <a:cxnLst>
+                            <a:cxn ang="0">
+                              <a:pos x="T1" y="T3"/>
+                            </a:cxn>
+                            <a:cxn ang="0">
+                              <a:pos x="T5" y="T7"/>
+                            </a:cxn>
+                            <a:cxn ang="0">
+                              <a:pos x="T9" y="T11"/>
+                            </a:cxn>
+                            <a:cxn ang="0">
+                              <a:pos x="T13" y="T15"/>
+                            </a:cxn>
+                            <a:cxn ang="0">
+                              <a:pos x="T17" y="T19"/>
+                            </a:cxn>
+                            <a:cxn ang="0">
+                              <a:pos x="T21" y="T23"/>
+                            </a:cxn>
+                            <a:cxn ang="0">
+                              <a:pos x="T25" y="T27"/>
+                            </a:cxn>
+                            <a:cxn ang="0">
+                              <a:pos x="T29" y="T31"/>
+                            </a:cxn>
+                            <a:cxn ang="0">
+                              <a:pos x="T33" y="T35"/>
+                            </a:cxn>
+                            <a:cxn ang="0">
+                              <a:pos x="T37" y="T39"/>
+                            </a:cxn>
+                            <a:cxn ang="0">
+                              <a:pos x="T41" y="T43"/>
+                            </a:cxn>
+                            <a:cxn ang="0">
+                              <a:pos x="T45" y="T47"/>
+                            </a:cxn>
+                            <a:cxn ang="0">
+                              <a:pos x="T49" y="T51"/>
+                            </a:cxn>
+                            <a:cxn ang="0">
+                              <a:pos x="T53" y="T55"/>
+                            </a:cxn>
+                            <a:cxn ang="0">
+                              <a:pos x="T57" y="T59"/>
+                            </a:cxn>
+                          </a:cxnLst>
+                          <a:rect l="0" t="0" r="r" b="b"/>
+                          <a:pathLst>
+                            <a:path w="10649" h="15550">
+                              <a:moveTo>
+                                <a:pt x="10649" y="0"/>
+                              </a:moveTo>
+                              <a:lnTo>
+                                <a:pt x="0" y="0"/>
+                              </a:lnTo>
+                              <a:lnTo>
+                                <a:pt x="0" y="10"/>
+                              </a:lnTo>
+                              <a:lnTo>
+                                <a:pt x="0" y="15540"/>
+                              </a:lnTo>
+                              <a:lnTo>
+                                <a:pt x="0" y="15550"/>
+                              </a:lnTo>
+                              <a:lnTo>
+                                <a:pt x="10649" y="15550"/>
+                              </a:lnTo>
+                              <a:lnTo>
+                                <a:pt x="10649" y="15540"/>
+                              </a:lnTo>
+                              <a:lnTo>
+                                <a:pt x="10" y="15540"/>
+                              </a:lnTo>
+                              <a:lnTo>
+                                <a:pt x="10" y="10"/>
+                              </a:lnTo>
+                              <a:lnTo>
+                                <a:pt x="10639" y="10"/>
+                              </a:lnTo>
+                              <a:lnTo>
+                                <a:pt x="10639" y="15539"/>
+                              </a:lnTo>
+                              <a:lnTo>
+                                <a:pt x="10649" y="15539"/>
+                              </a:lnTo>
+                              <a:lnTo>
+                                <a:pt x="10649" y="10"/>
+                              </a:lnTo>
+                              <a:lnTo>
+                                <a:pt x="10649" y="9"/>
+                              </a:lnTo>
+                              <a:lnTo>
+                                <a:pt x="10649" y="0"/>
+                              </a:lnTo>
+                              <a:close/>
+                            </a:path>
+                          </a:pathLst>
+                        </a:custGeom>
+                        <a:solidFill>
+                          <a:srgbClr val="000000"/>
+                        </a:solidFill>
+                        <a:ln>
+                          <a:noFill/>
+                        </a:ln>
+                        <a:extLst>
+                          <a:ext uri="{91240B29-F687-4F45-9708-019B960494DF}">
+                            <a14:hiddenLine xmlns:a14="http://schemas.microsoft.com/office/drawing/2010/main" w="9525">
+                              <a:solidFill>
+                                <a:srgbClr val="000000"/>
+                              </a:solidFill>
+                              <a:round/>
+                              <a:headEnd/>
+                              <a:tailEnd/>
+                            </a14:hiddenLine>
+                          </a:ext>
+                        </a:extLst>
+                      </wps:spPr>
+                      <wps:bodyPr rot="0" vert="horz" wrap="square" lIns="91440" tIns="45720" rIns="91440" bIns="45720" anchor="t" anchorCtr="0" upright="1">
+                        <a:noAutofit/>
+                      </wps:bodyPr>
+                    </wps:wsp>
+                  </a:graphicData>
+                </a:graphic>
+                <wp14:sizeRelH relativeFrom="page">
+                  <wp14:pctWidth>0</wp14:pctWidth>
+                </wp14:sizeRelH>
+                <wp14:sizeRelV relativeFrom="page">
+                  <wp14:pctHeight>0</wp14:pctHeight>
+                </wp14:sizeRelV>
+              </wp:anchor>
+            </w:drawing>
+          </mc:Choice>
+          <mc:Fallback>
+            <w:pict>
+              <v:shape w14:anchorId="481237C4" id="Freeform: Shape 3" o:spid="_x0000_s1026" style="position:absolute;margin-left:43.5pt;margin-top:-.75pt;width:529.5pt;height:807.5pt;z-index:-251641856;visibility:visible;mso-wrap-style:square;mso-width-percent:0;mso-height-percent:0;mso-wrap-distance-left:9pt;mso-wrap-distance-top:0;mso-wrap-distance-right:9pt;mso-wrap-distance-bottom:0;mso-position-horizontal:absolute;mso-position-horizontal-relative:page;mso-position-vertical:absolute;mso-position-vertical-relative:page;mso-width-percent:0;mso-height-percent:0;mso-width-relative:page;mso-height-relative:page;v-text-anchor:top" coordsize="10649,15550" o:gfxdata="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" path="m10649,l,,,10,,15540r,10l10649,15550r,-10l10,15540,10,10r10629,l10639,15539r10,l10649,10r,-1l10649,xe" fillcolor="black" stroked="f">
+                <v:path arrowok="t" o:connecttype="custom" o:connectlocs="6724650,535515;0,535515;0,542110;0,10784170;0,10790765;6724650,10790765;6724650,10784170;6315,10784170;6315,542110;6718335,542110;6718335,10783511;6724650,10783511;6724650,542110;6724650,541451;6724650,535515" o:connectangles="0,0,0,0,0,0,0,0,0,0,0,0,0,0,0"/>
+                <w10:wrap anchorx="page" anchory="page"/>
+              </v:shape>
+            </w:pict>
+          </mc:Fallback>
+        </mc:AlternateContent>
+      </w:r>
+      <w:r>
+        <w:rPr>
+          <w:rFonts w:ascii="Times New Roman" w:hAnsi="Times New Roman" w:cs="Times New Roman"/>
+          <w:sz w:val="24"/>
+          <w:szCs w:val="24"/>
+        </w:rPr>
         <w:t xml:space="preserve">2.) UML Class Diagram for the </w:t>
       </w:r>
       <w:proofErr w:type="spellStart"/>
@@ -8438,6 +8690,15 @@
           <w:szCs w:val="24"/>
         </w:rPr>
         <w:t xml:space="preserve"> Automated System:</w:t>
+      </w:r>
+      <w:r>
+        <w:rPr>
+          <w:rFonts w:ascii="Times New Roman" w:hAnsi="Times New Roman" w:cs="Times New Roman"/>
+          <w:noProof/>
+          <w:sz w:val="24"/>
+          <w:szCs w:val="24"/>
+        </w:rPr>
+        <w:t xml:space="preserve"> </w:t>
       </w:r>
     </w:p>
     <w:p>
@@ -9036,77 +9297,6 @@
     <w:p>
       <w:pPr>
         <w:spacing w:line="360" w:lineRule="auto"/>
-        <w:ind w:left="720"/>
-        <w:jc w:val="both"/>
-        <w:rPr>
-          <w:rFonts w:ascii="Times New Roman" w:hAnsi="Times New Roman" w:cs="Times New Roman"/>
-          <w:b/>
-          <w:bCs/>
-          <w:sz w:val="24"/>
-          <w:szCs w:val="24"/>
-        </w:rPr>
-      </w:pPr>
-    </w:p>
-    <w:p>
-      <w:pPr>
-        <w:spacing w:line="360" w:lineRule="auto"/>
-        <w:ind w:left="720"/>
-        <w:jc w:val="both"/>
-        <w:rPr>
-          <w:rFonts w:ascii="Times New Roman" w:hAnsi="Times New Roman" w:cs="Times New Roman"/>
-          <w:b/>
-          <w:bCs/>
-          <w:sz w:val="24"/>
-          <w:szCs w:val="24"/>
-        </w:rPr>
-      </w:pPr>
-    </w:p>
-    <w:p>
-      <w:pPr>
-        <w:spacing w:line="360" w:lineRule="auto"/>
-        <w:ind w:left="720"/>
-        <w:jc w:val="both"/>
-        <w:rPr>
-          <w:rFonts w:ascii="Times New Roman" w:hAnsi="Times New Roman" w:cs="Times New Roman"/>
-          <w:b/>
-          <w:bCs/>
-          <w:sz w:val="24"/>
-          <w:szCs w:val="24"/>
-        </w:rPr>
-      </w:pPr>
-    </w:p>
-    <w:p>
-      <w:pPr>
-        <w:spacing w:line="360" w:lineRule="auto"/>
-        <w:ind w:left="720"/>
-        <w:jc w:val="both"/>
-        <w:rPr>
-          <w:rFonts w:ascii="Times New Roman" w:hAnsi="Times New Roman" w:cs="Times New Roman"/>
-          <w:b/>
-          <w:bCs/>
-          <w:sz w:val="24"/>
-          <w:szCs w:val="24"/>
-        </w:rPr>
-      </w:pPr>
-    </w:p>
-    <w:p>
-      <w:pPr>
-        <w:spacing w:line="360" w:lineRule="auto"/>
-        <w:ind w:left="720"/>
-        <w:jc w:val="both"/>
-        <w:rPr>
-          <w:rFonts w:ascii="Times New Roman" w:hAnsi="Times New Roman" w:cs="Times New Roman"/>
-          <w:b/>
-          <w:bCs/>
-          <w:sz w:val="24"/>
-          <w:szCs w:val="24"/>
-        </w:rPr>
-      </w:pPr>
-    </w:p>
-    <w:p>
-      <w:pPr>
-        <w:spacing w:line="360" w:lineRule="auto"/>
-        <w:ind w:left="720"/>
         <w:jc w:val="both"/>
         <w:rPr>
           <w:rFonts w:ascii="Times New Roman" w:hAnsi="Times New Roman" w:cs="Times New Roman"/>
@@ -9415,123 +9605,7 @@
         <w:p>
           <w:pPr>
             <w:pStyle w:val="Heading1"/>
-            <w:jc w:val="both"/>
-            <w:rPr>
-              <w:rFonts w:ascii="Arial MT" w:eastAsia="Arial MT" w:hAnsi="Arial MT" w:cs="Arial MT"/>
-              <w:b w:val="0"/>
-              <w:bCs w:val="0"/>
-              <w:sz w:val="24"/>
-              <w:szCs w:val="24"/>
-            </w:rPr>
-          </w:pPr>
-        </w:p>
-        <w:p>
-          <w:pPr>
-            <w:pStyle w:val="Heading1"/>
-            <w:jc w:val="both"/>
-            <w:rPr>
-              <w:rFonts w:ascii="Arial MT" w:eastAsia="Arial MT" w:hAnsi="Arial MT" w:cs="Arial MT"/>
-              <w:b w:val="0"/>
-              <w:bCs w:val="0"/>
-              <w:sz w:val="24"/>
-              <w:szCs w:val="24"/>
-            </w:rPr>
-          </w:pPr>
-        </w:p>
-        <w:p>
-          <w:pPr>
-            <w:pStyle w:val="Heading1"/>
-            <w:jc w:val="both"/>
-            <w:rPr>
-              <w:rFonts w:ascii="Arial MT" w:eastAsia="Arial MT" w:hAnsi="Arial MT" w:cs="Arial MT"/>
-              <w:b w:val="0"/>
-              <w:bCs w:val="0"/>
-              <w:sz w:val="24"/>
-              <w:szCs w:val="24"/>
-            </w:rPr>
-          </w:pPr>
-        </w:p>
-        <w:p>
-          <w:pPr>
-            <w:pStyle w:val="Heading1"/>
-            <w:jc w:val="both"/>
-            <w:rPr>
-              <w:rFonts w:ascii="Arial MT" w:eastAsia="Arial MT" w:hAnsi="Arial MT" w:cs="Arial MT"/>
-              <w:b w:val="0"/>
-              <w:bCs w:val="0"/>
-              <w:sz w:val="24"/>
-              <w:szCs w:val="24"/>
-            </w:rPr>
-          </w:pPr>
-        </w:p>
-        <w:p>
-          <w:pPr>
-            <w:pStyle w:val="Heading1"/>
-            <w:jc w:val="both"/>
-            <w:rPr>
-              <w:rFonts w:ascii="Arial MT" w:eastAsia="Arial MT" w:hAnsi="Arial MT" w:cs="Arial MT"/>
-              <w:b w:val="0"/>
-              <w:bCs w:val="0"/>
-              <w:sz w:val="24"/>
-              <w:szCs w:val="24"/>
-            </w:rPr>
-          </w:pPr>
-        </w:p>
-        <w:p>
-          <w:pPr>
-            <w:pStyle w:val="Heading1"/>
-            <w:jc w:val="both"/>
-            <w:rPr>
-              <w:rFonts w:ascii="Arial MT" w:eastAsia="Arial MT" w:hAnsi="Arial MT" w:cs="Arial MT"/>
-              <w:b w:val="0"/>
-              <w:bCs w:val="0"/>
-              <w:sz w:val="24"/>
-              <w:szCs w:val="24"/>
-            </w:rPr>
-          </w:pPr>
-        </w:p>
-        <w:p>
-          <w:pPr>
-            <w:pStyle w:val="Heading1"/>
-            <w:jc w:val="both"/>
-            <w:rPr>
-              <w:rFonts w:ascii="Arial MT" w:eastAsia="Arial MT" w:hAnsi="Arial MT" w:cs="Arial MT"/>
-              <w:b w:val="0"/>
-              <w:bCs w:val="0"/>
-              <w:sz w:val="24"/>
-              <w:szCs w:val="24"/>
-            </w:rPr>
-          </w:pPr>
-        </w:p>
-        <w:p>
-          <w:pPr>
-            <w:pStyle w:val="Heading1"/>
-            <w:jc w:val="both"/>
-            <w:rPr>
-              <w:rFonts w:ascii="Arial MT" w:eastAsia="Arial MT" w:hAnsi="Arial MT" w:cs="Arial MT"/>
-              <w:b w:val="0"/>
-              <w:bCs w:val="0"/>
-              <w:sz w:val="24"/>
-              <w:szCs w:val="24"/>
-            </w:rPr>
-          </w:pPr>
-        </w:p>
-        <w:p>
-          <w:pPr>
-            <w:pStyle w:val="Heading1"/>
-            <w:jc w:val="both"/>
-            <w:rPr>
-              <w:rFonts w:ascii="Arial MT" w:eastAsia="Arial MT" w:hAnsi="Arial MT" w:cs="Arial MT"/>
-              <w:b w:val="0"/>
-              <w:bCs w:val="0"/>
-              <w:sz w:val="24"/>
-              <w:szCs w:val="24"/>
-            </w:rPr>
-          </w:pPr>
-        </w:p>
-        <w:p>
-          <w:pPr>
-            <w:pStyle w:val="Heading1"/>
+            <w:ind w:left="0"/>
             <w:jc w:val="both"/>
             <w:rPr>
               <w:rFonts w:ascii="Arial MT" w:eastAsia="Arial MT" w:hAnsi="Arial MT" w:cs="Arial MT"/>

</xml_diff>